<commit_message>
Better way of merging docx / reports with DocxMerge
</commit_message>
<xml_diff>
--- a/sites/all/modules/argus_document_generator/plugins/docs/VSG_SODA_Rapport.docx
+++ b/sites/all/modules/argus_document_generator/plugins/docs/VSG_SODA_Rapport.docx
@@ -4,25 +4,6 @@
   <w:body>
     <w:p>
       <w:pPr>
-        <w:rPr>
-          <w:sz w:val="2"/>
-          <w:szCs w:val="16"/>
-          <w:lang w:val="nl-BE"/>
-        </w:rPr>
-      </w:pPr>
-      <w:bookmarkStart w:id="0" w:name="_GoBack"/>
-      <w:r>
-        <w:rPr>
-          <w:sz w:val="2"/>
-          <w:szCs w:val="16"/>
-          <w:lang w:val="nl-BE"/>
-        </w:rPr>
-        <w:t>${nextPage}</w:t>
-      </w:r>
-    </w:p>
-    <w:bookmarkEnd w:id="0"/>
-    <w:p>
-      <w:pPr>
         <w:pStyle w:val="Title"/>
       </w:pPr>
       <w:r>
@@ -31,7 +12,7 @@
           <w:lang w:val="en-US"/>
         </w:rPr>
         <w:drawing>
-          <wp:inline distT="0" distB="0" distL="0" distR="0" wp14:anchorId="4F37DF04" wp14:editId="2D737A0A">
+          <wp:inline distT="0" distB="0" distL="0" distR="0" wp14:anchorId="0D7D78FB" wp14:editId="2196EA29">
             <wp:extent cx="5755640" cy="631825"/>
             <wp:effectExtent l="0" t="0" r="10160" b="3175"/>
             <wp:docPr id="24" name="Picture 24" descr="SSD:Users:bartgysens:Desktop:soda-rapport.jpg"/>
@@ -92,7 +73,7 @@
         <mc:AlternateContent>
           <mc:Choice Requires="wps">
             <w:drawing>
-              <wp:anchor distT="0" distB="0" distL="114300" distR="114300" simplePos="0" relativeHeight="251659264" behindDoc="1" locked="0" layoutInCell="1" allowOverlap="1" wp14:anchorId="421DA674" wp14:editId="06877B4C">
+              <wp:anchor distT="0" distB="0" distL="114300" distR="114300" simplePos="0" relativeHeight="251659264" behindDoc="1" locked="0" layoutInCell="1" allowOverlap="1" wp14:anchorId="35A1EA7B" wp14:editId="1FAD4461">
                 <wp:simplePos x="0" y="0"/>
                 <wp:positionH relativeFrom="column">
                   <wp:posOffset>2319020</wp:posOffset>
@@ -1256,7 +1237,7 @@
           <w:lang w:val="en-US"/>
         </w:rPr>
         <w:drawing>
-          <wp:anchor distT="0" distB="0" distL="114300" distR="114300" simplePos="0" relativeHeight="251660288" behindDoc="1" locked="0" layoutInCell="1" allowOverlap="1" wp14:anchorId="1691CD35" wp14:editId="36F168D6">
+          <wp:anchor distT="0" distB="0" distL="114300" distR="114300" simplePos="0" relativeHeight="251660288" behindDoc="1" locked="0" layoutInCell="1" allowOverlap="1" wp14:anchorId="552512F5" wp14:editId="0A55130E">
             <wp:simplePos x="0" y="0"/>
             <wp:positionH relativeFrom="column">
               <wp:posOffset>-66675</wp:posOffset>
@@ -1377,7 +1358,7 @@
         </w:rPr>
         <w:lastRenderedPageBreak/>
         <w:drawing>
-          <wp:inline distT="0" distB="0" distL="0" distR="0" wp14:anchorId="52129DC2" wp14:editId="2F3B0D4B">
+          <wp:inline distT="0" distB="0" distL="0" distR="0" wp14:anchorId="7CC8AF96" wp14:editId="3A0513D7">
             <wp:extent cx="5755640" cy="631825"/>
             <wp:effectExtent l="0" t="0" r="10160" b="3175"/>
             <wp:docPr id="1" name="Picture 1" descr="SSD:Users:bartgysens:Desktop:soda-rapport.jpg"/>
@@ -1603,13 +1584,7 @@
           <w:lang w:val="nl-BE"/>
         </w:rPr>
         <w:br/>
-        <w:t>(leerlingenraad), je ligt bijna te slapen in de les, je babbelt teveel, je moet altijd het laatste woord hebben,…</w:t>
-      </w:r>
-      <w:r>
-        <w:rPr>
-          <w:lang w:val="nl-BE"/>
-        </w:rPr>
-        <w:t xml:space="preserve"> </w:t>
+        <w:t xml:space="preserve">(leerlingenraad), je ligt bijna te slapen in de les, je babbelt teveel, je moet altijd het laatste woord hebben,… </w:t>
       </w:r>
     </w:p>
     <w:p>
@@ -1638,7 +1613,7 @@
           <w:lang w:val="en-US"/>
         </w:rPr>
         <w:drawing>
-          <wp:anchor distT="0" distB="0" distL="114300" distR="114300" simplePos="0" relativeHeight="251662336" behindDoc="1" locked="0" layoutInCell="1" allowOverlap="1" wp14:anchorId="1B1C4617" wp14:editId="755500CF">
+          <wp:anchor distT="0" distB="0" distL="114300" distR="114300" simplePos="0" relativeHeight="251661312" behindDoc="1" locked="0" layoutInCell="1" allowOverlap="1" wp14:anchorId="6FD6ECCE" wp14:editId="2347828A">
             <wp:simplePos x="0" y="0"/>
             <wp:positionH relativeFrom="column">
               <wp:posOffset>0</wp:posOffset>
@@ -1693,6 +1668,10 @@
           </wp:anchor>
         </w:drawing>
       </w:r>
+    </w:p>
+    <w:p>
+      <w:bookmarkStart w:id="0" w:name="_GoBack"/>
+      <w:bookmarkEnd w:id="0"/>
     </w:p>
     <w:sectPr>
       <w:type w:val="continuous"/>
@@ -1860,7 +1839,7 @@
   <w:style w:type="paragraph" w:default="1" w:styleId="Normal">
     <w:name w:val="Normal"/>
     <w:qFormat/>
-    <w:rsid w:val="009B45EC"/>
+    <w:rsid w:val="00F77DD0"/>
     <w:pPr>
       <w:spacing w:line="336" w:lineRule="auto"/>
     </w:pPr>
@@ -1878,7 +1857,7 @@
     <w:link w:val="Heading1Char"/>
     <w:uiPriority w:val="9"/>
     <w:qFormat/>
-    <w:rsid w:val="009B45EC"/>
+    <w:rsid w:val="00F77DD0"/>
     <w:pPr>
       <w:keepNext/>
       <w:keepLines/>
@@ -1925,7 +1904,7 @@
     <w:name w:val="Ondertitel 1"/>
     <w:basedOn w:val="Heading1"/>
     <w:qFormat/>
-    <w:rsid w:val="009B45EC"/>
+    <w:rsid w:val="00F77DD0"/>
     <w:pPr>
       <w:spacing w:before="240"/>
     </w:pPr>
@@ -1944,7 +1923,7 @@
     <w:autoRedefine/>
     <w:uiPriority w:val="10"/>
     <w:qFormat/>
-    <w:rsid w:val="009B45EC"/>
+    <w:rsid w:val="00F77DD0"/>
     <w:pPr>
       <w:contextualSpacing/>
     </w:pPr>
@@ -1963,7 +1942,7 @@
     <w:basedOn w:val="DefaultParagraphFont"/>
     <w:link w:val="Title"/>
     <w:uiPriority w:val="10"/>
-    <w:rsid w:val="009B45EC"/>
+    <w:rsid w:val="00F77DD0"/>
     <w:rPr>
       <w:rFonts w:ascii="Arial" w:eastAsia="Times New Roman" w:hAnsi="Arial" w:cs="Times New Roman"/>
       <w:color w:val="EB8C32"/>
@@ -1977,7 +1956,7 @@
     <w:name w:val="Strong"/>
     <w:uiPriority w:val="22"/>
     <w:qFormat/>
-    <w:rsid w:val="009B45EC"/>
+    <w:rsid w:val="00F77DD0"/>
     <w:rPr>
       <w:rFonts w:ascii="Arial" w:hAnsi="Arial"/>
       <w:b/>
@@ -1988,7 +1967,7 @@
     <w:name w:val="standaard_center"/>
     <w:basedOn w:val="Normal"/>
     <w:qFormat/>
-    <w:rsid w:val="009B45EC"/>
+    <w:rsid w:val="00F77DD0"/>
     <w:pPr>
       <w:spacing w:line="240" w:lineRule="auto"/>
       <w:jc w:val="center"/>
@@ -2006,7 +1985,7 @@
     <w:name w:val="ondertitel 2"/>
     <w:basedOn w:val="Ondertitel1"/>
     <w:qFormat/>
-    <w:rsid w:val="009B45EC"/>
+    <w:rsid w:val="00F77DD0"/>
     <w:rPr>
       <w:color w:val="EB8C32"/>
       <w:sz w:val="28"/>
@@ -2017,7 +1996,7 @@
     <w:basedOn w:val="DefaultParagraphFont"/>
     <w:link w:val="Heading1"/>
     <w:uiPriority w:val="9"/>
-    <w:rsid w:val="009B45EC"/>
+    <w:rsid w:val="00F77DD0"/>
     <w:rPr>
       <w:rFonts w:asciiTheme="majorHAnsi" w:eastAsiaTheme="majorEastAsia" w:hAnsiTheme="majorHAnsi" w:cstheme="majorBidi"/>
       <w:b/>
@@ -2035,7 +2014,7 @@
     <w:uiPriority w:val="99"/>
     <w:semiHidden/>
     <w:unhideWhenUsed/>
-    <w:rsid w:val="009B45EC"/>
+    <w:rsid w:val="00F77DD0"/>
     <w:pPr>
       <w:spacing w:line="240" w:lineRule="auto"/>
     </w:pPr>
@@ -2051,7 +2030,7 @@
     <w:link w:val="BalloonText"/>
     <w:uiPriority w:val="99"/>
     <w:semiHidden/>
-    <w:rsid w:val="009B45EC"/>
+    <w:rsid w:val="00F77DD0"/>
     <w:rPr>
       <w:rFonts w:ascii="Lucida Grande" w:eastAsia="Calibri" w:hAnsi="Lucida Grande" w:cs="Lucida Grande"/>
       <w:color w:val="000000"/>
@@ -2218,7 +2197,7 @@
   <w:style w:type="paragraph" w:default="1" w:styleId="Normal">
     <w:name w:val="Normal"/>
     <w:qFormat/>
-    <w:rsid w:val="009B45EC"/>
+    <w:rsid w:val="00F77DD0"/>
     <w:pPr>
       <w:spacing w:line="336" w:lineRule="auto"/>
     </w:pPr>
@@ -2236,7 +2215,7 @@
     <w:link w:val="Heading1Char"/>
     <w:uiPriority w:val="9"/>
     <w:qFormat/>
-    <w:rsid w:val="009B45EC"/>
+    <w:rsid w:val="00F77DD0"/>
     <w:pPr>
       <w:keepNext/>
       <w:keepLines/>
@@ -2283,7 +2262,7 @@
     <w:name w:val="Ondertitel 1"/>
     <w:basedOn w:val="Heading1"/>
     <w:qFormat/>
-    <w:rsid w:val="009B45EC"/>
+    <w:rsid w:val="00F77DD0"/>
     <w:pPr>
       <w:spacing w:before="240"/>
     </w:pPr>
@@ -2302,7 +2281,7 @@
     <w:autoRedefine/>
     <w:uiPriority w:val="10"/>
     <w:qFormat/>
-    <w:rsid w:val="009B45EC"/>
+    <w:rsid w:val="00F77DD0"/>
     <w:pPr>
       <w:contextualSpacing/>
     </w:pPr>
@@ -2321,7 +2300,7 @@
     <w:basedOn w:val="DefaultParagraphFont"/>
     <w:link w:val="Title"/>
     <w:uiPriority w:val="10"/>
-    <w:rsid w:val="009B45EC"/>
+    <w:rsid w:val="00F77DD0"/>
     <w:rPr>
       <w:rFonts w:ascii="Arial" w:eastAsia="Times New Roman" w:hAnsi="Arial" w:cs="Times New Roman"/>
       <w:color w:val="EB8C32"/>
@@ -2335,7 +2314,7 @@
     <w:name w:val="Strong"/>
     <w:uiPriority w:val="22"/>
     <w:qFormat/>
-    <w:rsid w:val="009B45EC"/>
+    <w:rsid w:val="00F77DD0"/>
     <w:rPr>
       <w:rFonts w:ascii="Arial" w:hAnsi="Arial"/>
       <w:b/>
@@ -2346,7 +2325,7 @@
     <w:name w:val="standaard_center"/>
     <w:basedOn w:val="Normal"/>
     <w:qFormat/>
-    <w:rsid w:val="009B45EC"/>
+    <w:rsid w:val="00F77DD0"/>
     <w:pPr>
       <w:spacing w:line="240" w:lineRule="auto"/>
       <w:jc w:val="center"/>
@@ -2364,7 +2343,7 @@
     <w:name w:val="ondertitel 2"/>
     <w:basedOn w:val="Ondertitel1"/>
     <w:qFormat/>
-    <w:rsid w:val="009B45EC"/>
+    <w:rsid w:val="00F77DD0"/>
     <w:rPr>
       <w:color w:val="EB8C32"/>
       <w:sz w:val="28"/>
@@ -2375,7 +2354,7 @@
     <w:basedOn w:val="DefaultParagraphFont"/>
     <w:link w:val="Heading1"/>
     <w:uiPriority w:val="9"/>
-    <w:rsid w:val="009B45EC"/>
+    <w:rsid w:val="00F77DD0"/>
     <w:rPr>
       <w:rFonts w:asciiTheme="majorHAnsi" w:eastAsiaTheme="majorEastAsia" w:hAnsiTheme="majorHAnsi" w:cstheme="majorBidi"/>
       <w:b/>
@@ -2393,7 +2372,7 @@
     <w:uiPriority w:val="99"/>
     <w:semiHidden/>
     <w:unhideWhenUsed/>
-    <w:rsid w:val="009B45EC"/>
+    <w:rsid w:val="00F77DD0"/>
     <w:pPr>
       <w:spacing w:line="240" w:lineRule="auto"/>
     </w:pPr>
@@ -2409,7 +2388,7 @@
     <w:link w:val="BalloonText"/>
     <w:uiPriority w:val="99"/>
     <w:semiHidden/>
-    <w:rsid w:val="009B45EC"/>
+    <w:rsid w:val="00F77DD0"/>
     <w:rPr>
       <w:rFonts w:ascii="Lucida Grande" w:eastAsia="Calibri" w:hAnsi="Lucida Grande" w:cs="Lucida Grande"/>
       <w:color w:val="000000"/>

</xml_diff>